<commit_message>
La til flere detaljer
</commit_message>
<xml_diff>
--- a/Eksamensark.docx
+++ b/Eksamensark.docx
@@ -6,12 +6,16 @@
       <w:pPr>
         <w:rPr>
           <w:rFonts w:eastAsiaTheme="minorEastAsia"/>
+          <w:sz w:val="20"/>
+          <w:szCs w:val="20"/>
         </w:rPr>
       </w:pPr>
       <w:proofErr w:type="spellStart"/>
       <w:r>
         <w:rPr>
           <w:rFonts w:eastAsiaTheme="minorEastAsia"/>
+          <w:sz w:val="20"/>
+          <w:szCs w:val="20"/>
         </w:rPr>
         <w:t>Animals</w:t>
       </w:r>
@@ -19,6 +23,8 @@
       <w:r>
         <w:rPr>
           <w:rFonts w:eastAsiaTheme="minorEastAsia"/>
+          <w:sz w:val="20"/>
+          <w:szCs w:val="20"/>
         </w:rPr>
         <w:t xml:space="preserve"> = [ape, </w:t>
       </w:r>
@@ -26,6 +32,8 @@
       <w:r>
         <w:rPr>
           <w:rFonts w:eastAsiaTheme="minorEastAsia"/>
+          <w:sz w:val="20"/>
+          <w:szCs w:val="20"/>
         </w:rPr>
         <w:t>turkey</w:t>
       </w:r>
@@ -33,6 +41,8 @@
       <w:r>
         <w:rPr>
           <w:rFonts w:eastAsiaTheme="minorEastAsia"/>
+          <w:sz w:val="20"/>
+          <w:szCs w:val="20"/>
         </w:rPr>
         <w:t xml:space="preserve">, </w:t>
       </w:r>
@@ -40,6 +50,8 @@
       <w:r>
         <w:rPr>
           <w:rFonts w:eastAsiaTheme="minorEastAsia"/>
+          <w:sz w:val="20"/>
+          <w:szCs w:val="20"/>
         </w:rPr>
         <w:t>elephant</w:t>
       </w:r>
@@ -47,6 +59,8 @@
       <w:r>
         <w:rPr>
           <w:rFonts w:eastAsiaTheme="minorEastAsia"/>
+          <w:sz w:val="20"/>
+          <w:szCs w:val="20"/>
         </w:rPr>
         <w:t>]</w:t>
       </w:r>
@@ -55,12 +69,16 @@
       <w:pPr>
         <w:rPr>
           <w:rFonts w:eastAsiaTheme="minorEastAsia"/>
+          <w:sz w:val="20"/>
+          <w:szCs w:val="20"/>
         </w:rPr>
       </w:pPr>
       <m:oMath>
         <m:r>
           <w:rPr>
             <w:rFonts w:ascii="Cambria Math" w:hAnsi="Cambria Math"/>
+            <w:sz w:val="20"/>
+            <w:szCs w:val="20"/>
           </w:rPr>
           <m:t>animals[:2]</m:t>
         </m:r>
@@ -68,6 +86,8 @@
       <w:r>
         <w:rPr>
           <w:rFonts w:eastAsiaTheme="minorEastAsia"/>
+          <w:sz w:val="20"/>
+          <w:szCs w:val="20"/>
         </w:rPr>
         <w:t xml:space="preserve"> = ape, </w:t>
       </w:r>
@@ -75,13 +95,25 @@
       <w:r>
         <w:rPr>
           <w:rFonts w:eastAsiaTheme="minorEastAsia"/>
+          <w:sz w:val="20"/>
+          <w:szCs w:val="20"/>
         </w:rPr>
         <w:t>turkey</w:t>
       </w:r>
       <w:proofErr w:type="spellEnd"/>
     </w:p>
     <w:p>
-      <w:r>
+      <w:pPr>
+        <w:rPr>
+          <w:sz w:val="20"/>
+          <w:szCs w:val="20"/>
+        </w:rPr>
+      </w:pPr>
+      <w:r>
+        <w:rPr>
+          <w:sz w:val="20"/>
+          <w:szCs w:val="20"/>
+        </w:rPr>
         <w:t>Fra 0 til 2</w:t>
       </w:r>
     </w:p>
@@ -89,6 +121,8 @@
       <w:pPr>
         <w:rPr>
           <w:rFonts w:eastAsiaTheme="minorEastAsia"/>
+          <w:sz w:val="20"/>
+          <w:szCs w:val="20"/>
         </w:rPr>
       </w:pPr>
     </w:p>
@@ -98,6 +132,8 @@
           <w:rFonts w:eastAsiaTheme="minorEastAsia"/>
           <w:b/>
           <w:bCs/>
+          <w:sz w:val="20"/>
+          <w:szCs w:val="20"/>
         </w:rPr>
       </w:pPr>
       <w:r>
@@ -105,6 +141,8 @@
           <w:rFonts w:eastAsiaTheme="minorEastAsia"/>
           <w:b/>
           <w:bCs/>
+          <w:sz w:val="20"/>
+          <w:szCs w:val="20"/>
         </w:rPr>
         <w:t>Operatorer:</w:t>
       </w:r>
@@ -113,11 +151,15 @@
       <w:pPr>
         <w:rPr>
           <w:rFonts w:eastAsiaTheme="minorEastAsia"/>
-        </w:rPr>
-      </w:pPr>
-      <w:r>
-        <w:rPr>
-          <w:rFonts w:eastAsiaTheme="minorEastAsia"/>
+          <w:sz w:val="20"/>
+          <w:szCs w:val="20"/>
+        </w:rPr>
+      </w:pPr>
+      <w:r>
+        <w:rPr>
+          <w:rFonts w:eastAsiaTheme="minorEastAsia"/>
+          <w:sz w:val="20"/>
+          <w:szCs w:val="20"/>
         </w:rPr>
         <w:t>a = 5; b = 2; c= 0</w:t>
       </w:r>
@@ -126,18 +168,24 @@
       <w:pPr>
         <w:rPr>
           <w:rFonts w:eastAsiaTheme="minorEastAsia"/>
-        </w:rPr>
-      </w:pPr>
-    </w:p>
-    <w:p>
-      <w:pPr>
-        <w:rPr>
-          <w:rFonts w:eastAsiaTheme="minorEastAsia"/>
-        </w:rPr>
-      </w:pPr>
-      <w:r>
-        <w:rPr>
-          <w:rFonts w:eastAsiaTheme="minorEastAsia"/>
+          <w:sz w:val="20"/>
+          <w:szCs w:val="20"/>
+        </w:rPr>
+      </w:pPr>
+    </w:p>
+    <w:p>
+      <w:pPr>
+        <w:rPr>
+          <w:rFonts w:eastAsiaTheme="minorEastAsia"/>
+          <w:sz w:val="20"/>
+          <w:szCs w:val="20"/>
+        </w:rPr>
+      </w:pPr>
+      <w:r>
+        <w:rPr>
+          <w:rFonts w:eastAsiaTheme="minorEastAsia"/>
+          <w:sz w:val="20"/>
+          <w:szCs w:val="20"/>
         </w:rPr>
         <w:t xml:space="preserve">c += a** b; </w:t>
       </w:r>
@@ -145,6 +193,8 @@
       <w:r>
         <w:rPr>
           <w:rFonts w:eastAsiaTheme="minorEastAsia"/>
+          <w:sz w:val="20"/>
+          <w:szCs w:val="20"/>
         </w:rPr>
         <w:t>print</w:t>
       </w:r>
@@ -152,6 +202,8 @@
       <w:r>
         <w:rPr>
           <w:rFonts w:eastAsiaTheme="minorEastAsia"/>
+          <w:sz w:val="20"/>
+          <w:szCs w:val="20"/>
         </w:rPr>
         <w:t>(c)</w:t>
       </w:r>
@@ -160,21 +212,23 @@
       <w:pPr>
         <w:rPr>
           <w:rFonts w:eastAsiaTheme="minorEastAsia"/>
-          <w:sz w:val="24"/>
-          <w:szCs w:val="24"/>
-        </w:rPr>
-      </w:pPr>
-      <w:r>
-        <w:rPr>
-          <w:rFonts w:eastAsiaTheme="minorEastAsia"/>
+          <w:sz w:val="20"/>
+          <w:szCs w:val="20"/>
+        </w:rPr>
+      </w:pPr>
+      <w:r>
+        <w:rPr>
+          <w:rFonts w:eastAsiaTheme="minorEastAsia"/>
+          <w:sz w:val="20"/>
+          <w:szCs w:val="20"/>
         </w:rPr>
         <w:t>0 + (5</w:t>
       </w:r>
       <w:r>
         <w:rPr>
           <w:rFonts w:eastAsiaTheme="minorEastAsia"/>
-          <w:sz w:val="24"/>
-          <w:szCs w:val="24"/>
+          <w:sz w:val="20"/>
+          <w:szCs w:val="20"/>
           <w:vertAlign w:val="superscript"/>
         </w:rPr>
         <w:t>2</w:t>
@@ -182,8 +236,8 @@
       <w:r>
         <w:rPr>
           <w:rFonts w:eastAsiaTheme="minorEastAsia"/>
-          <w:sz w:val="24"/>
-          <w:szCs w:val="24"/>
+          <w:sz w:val="20"/>
+          <w:szCs w:val="20"/>
         </w:rPr>
         <w:t>)</w:t>
       </w:r>
@@ -192,11 +246,15 @@
       <w:pPr>
         <w:rPr>
           <w:rFonts w:eastAsiaTheme="minorEastAsia"/>
-        </w:rPr>
-      </w:pPr>
-      <w:r>
-        <w:rPr>
-          <w:rFonts w:eastAsiaTheme="minorEastAsia"/>
+          <w:sz w:val="20"/>
+          <w:szCs w:val="20"/>
+        </w:rPr>
+      </w:pPr>
+      <w:r>
+        <w:rPr>
+          <w:rFonts w:eastAsiaTheme="minorEastAsia"/>
+          <w:sz w:val="20"/>
+          <w:szCs w:val="20"/>
         </w:rPr>
         <w:tab/>
         <w:t>= 25</w:t>
@@ -206,11 +264,15 @@
       <w:pPr>
         <w:rPr>
           <w:rFonts w:eastAsiaTheme="minorEastAsia"/>
-        </w:rPr>
-      </w:pPr>
-      <w:r>
-        <w:rPr>
-          <w:rFonts w:eastAsiaTheme="minorEastAsia"/>
+          <w:sz w:val="20"/>
+          <w:szCs w:val="20"/>
+        </w:rPr>
+      </w:pPr>
+      <w:r>
+        <w:rPr>
+          <w:rFonts w:eastAsiaTheme="minorEastAsia"/>
+          <w:sz w:val="20"/>
+          <w:szCs w:val="20"/>
         </w:rPr>
         <w:t xml:space="preserve">c += </w:t>
       </w:r>
@@ -218,6 +280,8 @@
       <w:r>
         <w:rPr>
           <w:rFonts w:eastAsiaTheme="minorEastAsia"/>
+          <w:sz w:val="20"/>
+          <w:szCs w:val="20"/>
         </w:rPr>
         <w:t>a%b</w:t>
       </w:r>
@@ -225,6 +289,8 @@
       <w:r>
         <w:rPr>
           <w:rFonts w:eastAsiaTheme="minorEastAsia"/>
+          <w:sz w:val="20"/>
+          <w:szCs w:val="20"/>
         </w:rPr>
         <w:t xml:space="preserve">; </w:t>
       </w:r>
@@ -232,6 +298,8 @@
       <w:r>
         <w:rPr>
           <w:rFonts w:eastAsiaTheme="minorEastAsia"/>
+          <w:sz w:val="20"/>
+          <w:szCs w:val="20"/>
         </w:rPr>
         <w:t>print</w:t>
       </w:r>
@@ -239,6 +307,8 @@
       <w:r>
         <w:rPr>
           <w:rFonts w:eastAsiaTheme="minorEastAsia"/>
+          <w:sz w:val="20"/>
+          <w:szCs w:val="20"/>
         </w:rPr>
         <w:t>(c)</w:t>
       </w:r>
@@ -247,17 +317,23 @@
       <w:pPr>
         <w:rPr>
           <w:rFonts w:eastAsiaTheme="minorEastAsia"/>
-        </w:rPr>
-      </w:pPr>
-      <w:r>
-        <w:rPr>
-          <w:rFonts w:eastAsiaTheme="minorEastAsia"/>
+          <w:sz w:val="20"/>
+          <w:szCs w:val="20"/>
+        </w:rPr>
+      </w:pPr>
+      <w:r>
+        <w:rPr>
+          <w:rFonts w:eastAsiaTheme="minorEastAsia"/>
+          <w:sz w:val="20"/>
+          <w:szCs w:val="20"/>
         </w:rPr>
         <w:t xml:space="preserve">25 + </w:t>
       </w:r>
       <w:r>
         <w:rPr>
           <w:rFonts w:eastAsiaTheme="minorEastAsia"/>
+          <w:sz w:val="20"/>
+          <w:szCs w:val="20"/>
         </w:rPr>
         <w:t>(5 %2)</w:t>
       </w:r>
@@ -266,11 +342,15 @@
       <w:pPr>
         <w:rPr>
           <w:rFonts w:eastAsiaTheme="minorEastAsia"/>
-        </w:rPr>
-      </w:pPr>
-      <w:r>
-        <w:rPr>
-          <w:rFonts w:eastAsiaTheme="minorEastAsia"/>
+          <w:sz w:val="20"/>
+          <w:szCs w:val="20"/>
+        </w:rPr>
+      </w:pPr>
+      <w:r>
+        <w:rPr>
+          <w:rFonts w:eastAsiaTheme="minorEastAsia"/>
+          <w:sz w:val="20"/>
+          <w:szCs w:val="20"/>
         </w:rPr>
         <w:tab/>
         <w:t>= 26</w:t>
@@ -280,11 +360,15 @@
       <w:pPr>
         <w:rPr>
           <w:rFonts w:eastAsiaTheme="minorEastAsia"/>
-        </w:rPr>
-      </w:pPr>
-      <w:r>
-        <w:rPr>
-          <w:rFonts w:eastAsiaTheme="minorEastAsia"/>
+          <w:sz w:val="20"/>
+          <w:szCs w:val="20"/>
+        </w:rPr>
+      </w:pPr>
+      <w:r>
+        <w:rPr>
+          <w:rFonts w:eastAsiaTheme="minorEastAsia"/>
+          <w:sz w:val="20"/>
+          <w:szCs w:val="20"/>
         </w:rPr>
         <w:t xml:space="preserve">c += a - b * 2; </w:t>
       </w:r>
@@ -292,6 +376,8 @@
       <w:r>
         <w:rPr>
           <w:rFonts w:eastAsiaTheme="minorEastAsia"/>
+          <w:sz w:val="20"/>
+          <w:szCs w:val="20"/>
         </w:rPr>
         <w:t>print</w:t>
       </w:r>
@@ -299,6 +385,8 @@
       <w:r>
         <w:rPr>
           <w:rFonts w:eastAsiaTheme="minorEastAsia"/>
+          <w:sz w:val="20"/>
+          <w:szCs w:val="20"/>
         </w:rPr>
         <w:t>(c)</w:t>
       </w:r>
@@ -307,11 +395,15 @@
       <w:pPr>
         <w:rPr>
           <w:rFonts w:eastAsiaTheme="minorEastAsia"/>
-        </w:rPr>
-      </w:pPr>
-      <w:r>
-        <w:rPr>
-          <w:rFonts w:eastAsiaTheme="minorEastAsia"/>
+          <w:sz w:val="20"/>
+          <w:szCs w:val="20"/>
+        </w:rPr>
+      </w:pPr>
+      <w:r>
+        <w:rPr>
+          <w:rFonts w:eastAsiaTheme="minorEastAsia"/>
+          <w:sz w:val="20"/>
+          <w:szCs w:val="20"/>
         </w:rPr>
         <w:t xml:space="preserve">26 + 5 </w:t>
       </w:r>
@@ -319,6 +411,8 @@
       <w:r>
         <w:rPr>
           <w:rFonts w:eastAsiaTheme="minorEastAsia"/>
+          <w:sz w:val="20"/>
+          <w:szCs w:val="20"/>
         </w:rPr>
         <w:t>–(</w:t>
       </w:r>
@@ -326,6 +420,8 @@
       <w:r>
         <w:rPr>
           <w:rFonts w:eastAsiaTheme="minorEastAsia"/>
+          <w:sz w:val="20"/>
+          <w:szCs w:val="20"/>
         </w:rPr>
         <w:t>2*2)</w:t>
       </w:r>
@@ -334,11 +430,15 @@
       <w:pPr>
         <w:rPr>
           <w:rFonts w:eastAsiaTheme="minorEastAsia"/>
-        </w:rPr>
-      </w:pPr>
-      <w:r>
-        <w:rPr>
-          <w:rFonts w:eastAsiaTheme="minorEastAsia"/>
+          <w:sz w:val="20"/>
+          <w:szCs w:val="20"/>
+        </w:rPr>
+      </w:pPr>
+      <w:r>
+        <w:rPr>
+          <w:rFonts w:eastAsiaTheme="minorEastAsia"/>
+          <w:sz w:val="20"/>
+          <w:szCs w:val="20"/>
         </w:rPr>
         <w:tab/>
         <w:t>= 27</w:t>
@@ -348,11 +448,15 @@
       <w:pPr>
         <w:rPr>
           <w:rFonts w:eastAsiaTheme="minorEastAsia"/>
-        </w:rPr>
-      </w:pPr>
-      <w:r>
-        <w:rPr>
-          <w:rFonts w:eastAsiaTheme="minorEastAsia"/>
+          <w:sz w:val="20"/>
+          <w:szCs w:val="20"/>
+        </w:rPr>
+      </w:pPr>
+      <w:r>
+        <w:rPr>
+          <w:rFonts w:eastAsiaTheme="minorEastAsia"/>
+          <w:sz w:val="20"/>
+          <w:szCs w:val="20"/>
         </w:rPr>
         <w:t xml:space="preserve">c //= b; </w:t>
       </w:r>
@@ -360,6 +464,8 @@
       <w:r>
         <w:rPr>
           <w:rFonts w:eastAsiaTheme="minorEastAsia"/>
+          <w:sz w:val="20"/>
+          <w:szCs w:val="20"/>
         </w:rPr>
         <w:t>print</w:t>
       </w:r>
@@ -367,6 +473,8 @@
       <w:r>
         <w:rPr>
           <w:rFonts w:eastAsiaTheme="minorEastAsia"/>
+          <w:sz w:val="20"/>
+          <w:szCs w:val="20"/>
         </w:rPr>
         <w:t>(c)</w:t>
       </w:r>
@@ -375,11 +483,15 @@
       <w:pPr>
         <w:rPr>
           <w:rFonts w:eastAsiaTheme="minorEastAsia"/>
-        </w:rPr>
-      </w:pPr>
-      <w:r>
-        <w:rPr>
-          <w:rFonts w:eastAsiaTheme="minorEastAsia"/>
+          <w:sz w:val="20"/>
+          <w:szCs w:val="20"/>
+        </w:rPr>
+      </w:pPr>
+      <w:r>
+        <w:rPr>
+          <w:rFonts w:eastAsiaTheme="minorEastAsia"/>
+          <w:sz w:val="20"/>
+          <w:szCs w:val="20"/>
         </w:rPr>
         <w:t>27 // 2</w:t>
       </w:r>
@@ -388,11 +500,15 @@
       <w:pPr>
         <w:rPr>
           <w:rFonts w:eastAsiaTheme="minorEastAsia"/>
-        </w:rPr>
-      </w:pPr>
-      <w:r>
-        <w:rPr>
-          <w:rFonts w:eastAsiaTheme="minorEastAsia"/>
+          <w:sz w:val="20"/>
+          <w:szCs w:val="20"/>
+        </w:rPr>
+      </w:pPr>
+      <w:r>
+        <w:rPr>
+          <w:rFonts w:eastAsiaTheme="minorEastAsia"/>
+          <w:sz w:val="20"/>
+          <w:szCs w:val="20"/>
         </w:rPr>
         <w:tab/>
         <w:t>= 13</w:t>
@@ -402,6 +518,489 @@
       <w:pPr>
         <w:rPr>
           <w:rFonts w:eastAsiaTheme="minorEastAsia"/>
+          <w:sz w:val="20"/>
+          <w:szCs w:val="20"/>
+        </w:rPr>
+      </w:pPr>
+    </w:p>
+    <w:p>
+      <w:pPr>
+        <w:numPr>
+          <w:ilvl w:val="0"/>
+          <w:numId w:val="2"/>
+        </w:numPr>
+        <w:rPr>
+          <w:rFonts w:eastAsiaTheme="minorEastAsia"/>
+          <w:sz w:val="20"/>
+          <w:szCs w:val="20"/>
+        </w:rPr>
+      </w:pPr>
+      <w:r>
+        <w:rPr>
+          <w:rFonts w:eastAsiaTheme="minorEastAsia"/>
+          <w:b/>
+          <w:bCs/>
+          <w:sz w:val="20"/>
+          <w:szCs w:val="20"/>
+        </w:rPr>
+        <w:t>+</w:t>
+      </w:r>
+      <w:r>
+        <w:rPr>
+          <w:rFonts w:eastAsiaTheme="minorEastAsia"/>
+          <w:sz w:val="20"/>
+          <w:szCs w:val="20"/>
+        </w:rPr>
+        <w:t> (pluss)</w:t>
+      </w:r>
+    </w:p>
+    <w:p>
+      <w:pPr>
+        <w:numPr>
+          <w:ilvl w:val="0"/>
+          <w:numId w:val="2"/>
+        </w:numPr>
+        <w:rPr>
+          <w:rFonts w:eastAsiaTheme="minorEastAsia"/>
+          <w:sz w:val="20"/>
+          <w:szCs w:val="20"/>
+        </w:rPr>
+      </w:pPr>
+      <w:r>
+        <w:rPr>
+          <w:rFonts w:eastAsiaTheme="minorEastAsia"/>
+          <w:b/>
+          <w:bCs/>
+          <w:sz w:val="20"/>
+          <w:szCs w:val="20"/>
+        </w:rPr>
+        <w:t>-</w:t>
+      </w:r>
+      <w:r>
+        <w:rPr>
+          <w:rFonts w:eastAsiaTheme="minorEastAsia"/>
+          <w:sz w:val="20"/>
+          <w:szCs w:val="20"/>
+        </w:rPr>
+        <w:t> (minus)</w:t>
+      </w:r>
+    </w:p>
+    <w:p>
+      <w:pPr>
+        <w:numPr>
+          <w:ilvl w:val="0"/>
+          <w:numId w:val="2"/>
+        </w:numPr>
+        <w:rPr>
+          <w:rFonts w:eastAsiaTheme="minorEastAsia"/>
+          <w:sz w:val="20"/>
+          <w:szCs w:val="20"/>
+        </w:rPr>
+      </w:pPr>
+      <w:r>
+        <w:rPr>
+          <w:rFonts w:eastAsiaTheme="minorEastAsia"/>
+          <w:sz w:val="20"/>
+          <w:szCs w:val="20"/>
+        </w:rPr>
+        <w:t>***** (gange)</w:t>
+      </w:r>
+    </w:p>
+    <w:p>
+      <w:pPr>
+        <w:numPr>
+          <w:ilvl w:val="0"/>
+          <w:numId w:val="2"/>
+        </w:numPr>
+        <w:rPr>
+          <w:rFonts w:eastAsiaTheme="minorEastAsia"/>
+          <w:sz w:val="20"/>
+          <w:szCs w:val="20"/>
+        </w:rPr>
+      </w:pPr>
+      <w:r>
+        <w:rPr>
+          <w:rFonts w:eastAsiaTheme="minorEastAsia"/>
+          <w:b/>
+          <w:bCs/>
+          <w:sz w:val="20"/>
+          <w:szCs w:val="20"/>
+        </w:rPr>
+        <w:t>/</w:t>
+      </w:r>
+      <w:r>
+        <w:rPr>
+          <w:rFonts w:eastAsiaTheme="minorEastAsia"/>
+          <w:sz w:val="20"/>
+          <w:szCs w:val="20"/>
+        </w:rPr>
+        <w:t> (dele)</w:t>
+      </w:r>
+    </w:p>
+    <w:p>
+      <w:pPr>
+        <w:numPr>
+          <w:ilvl w:val="0"/>
+          <w:numId w:val="2"/>
+        </w:numPr>
+        <w:rPr>
+          <w:rFonts w:eastAsiaTheme="minorEastAsia"/>
+          <w:sz w:val="20"/>
+          <w:szCs w:val="20"/>
+        </w:rPr>
+      </w:pPr>
+      <w:r>
+        <w:rPr>
+          <w:rFonts w:eastAsiaTheme="minorEastAsia"/>
+          <w:b/>
+          <w:bCs/>
+          <w:sz w:val="20"/>
+          <w:szCs w:val="20"/>
+        </w:rPr>
+        <w:t>//</w:t>
+      </w:r>
+      <w:r>
+        <w:rPr>
+          <w:rFonts w:eastAsiaTheme="minorEastAsia"/>
+          <w:sz w:val="20"/>
+          <w:szCs w:val="20"/>
+        </w:rPr>
+        <w:t> (</w:t>
+      </w:r>
+      <w:proofErr w:type="spellStart"/>
+      <w:r>
+        <w:rPr>
+          <w:rFonts w:eastAsiaTheme="minorEastAsia"/>
+          <w:sz w:val="20"/>
+          <w:szCs w:val="20"/>
+        </w:rPr>
+        <w:t>floor</w:t>
+      </w:r>
+      <w:proofErr w:type="spellEnd"/>
+      <w:r>
+        <w:rPr>
+          <w:rFonts w:eastAsiaTheme="minorEastAsia"/>
+          <w:sz w:val="20"/>
+          <w:szCs w:val="20"/>
+        </w:rPr>
+        <w:t xml:space="preserve"> </w:t>
+      </w:r>
+      <w:proofErr w:type="spellStart"/>
+      <w:r>
+        <w:rPr>
+          <w:rFonts w:eastAsiaTheme="minorEastAsia"/>
+          <w:sz w:val="20"/>
+          <w:szCs w:val="20"/>
+        </w:rPr>
+        <w:t>division</w:t>
+      </w:r>
+      <w:proofErr w:type="spellEnd"/>
+      <w:r>
+        <w:rPr>
+          <w:rFonts w:eastAsiaTheme="minorEastAsia"/>
+          <w:sz w:val="20"/>
+          <w:szCs w:val="20"/>
+        </w:rPr>
+        <w:t>)</w:t>
+      </w:r>
+    </w:p>
+    <w:p>
+      <w:pPr>
+        <w:numPr>
+          <w:ilvl w:val="1"/>
+          <w:numId w:val="2"/>
+        </w:numPr>
+        <w:rPr>
+          <w:rFonts w:eastAsiaTheme="minorEastAsia"/>
+          <w:sz w:val="20"/>
+          <w:szCs w:val="20"/>
+        </w:rPr>
+      </w:pPr>
+      <w:r>
+        <w:rPr>
+          <w:rFonts w:eastAsiaTheme="minorEastAsia"/>
+          <w:sz w:val="20"/>
+          <w:szCs w:val="20"/>
+        </w:rPr>
+        <w:t>Fungerer på samme måte som å dele, men resultatet blir nedrundet til nærmeste heltall (</w:t>
+      </w:r>
+      <w:proofErr w:type="spellStart"/>
+      <w:r>
+        <w:rPr>
+          <w:rFonts w:eastAsiaTheme="minorEastAsia"/>
+          <w:sz w:val="20"/>
+          <w:szCs w:val="20"/>
+        </w:rPr>
+        <w:t>int</w:t>
+      </w:r>
+      <w:proofErr w:type="spellEnd"/>
+      <w:r>
+        <w:rPr>
+          <w:rFonts w:eastAsiaTheme="minorEastAsia"/>
+          <w:sz w:val="20"/>
+          <w:szCs w:val="20"/>
+        </w:rPr>
+        <w:t>).</w:t>
+      </w:r>
+    </w:p>
+    <w:p>
+      <w:pPr>
+        <w:numPr>
+          <w:ilvl w:val="0"/>
+          <w:numId w:val="2"/>
+        </w:numPr>
+        <w:rPr>
+          <w:rFonts w:eastAsiaTheme="minorEastAsia"/>
+          <w:sz w:val="20"/>
+          <w:szCs w:val="20"/>
+        </w:rPr>
+      </w:pPr>
+      <w:r>
+        <w:rPr>
+          <w:rFonts w:eastAsiaTheme="minorEastAsia"/>
+          <w:sz w:val="20"/>
+          <w:szCs w:val="20"/>
+        </w:rPr>
+        <w:t>****** (opphøye)</w:t>
+      </w:r>
+    </w:p>
+    <w:p>
+      <w:pPr>
+        <w:numPr>
+          <w:ilvl w:val="1"/>
+          <w:numId w:val="2"/>
+        </w:numPr>
+        <w:rPr>
+          <w:rFonts w:eastAsiaTheme="minorEastAsia"/>
+          <w:sz w:val="20"/>
+          <w:szCs w:val="20"/>
+        </w:rPr>
+      </w:pPr>
+      <w:r>
+        <w:rPr>
+          <w:rFonts w:eastAsiaTheme="minorEastAsia"/>
+          <w:sz w:val="20"/>
+          <w:szCs w:val="20"/>
+        </w:rPr>
+        <w:t>Ganger et tall, </w:t>
+      </w:r>
+      <w:r>
+        <w:rPr>
+          <w:rFonts w:eastAsiaTheme="minorEastAsia"/>
+          <w:i/>
+          <w:iCs/>
+          <w:sz w:val="20"/>
+          <w:szCs w:val="20"/>
+        </w:rPr>
+        <w:t>a</w:t>
+      </w:r>
+      <w:r>
+        <w:rPr>
+          <w:rFonts w:eastAsiaTheme="minorEastAsia"/>
+          <w:sz w:val="20"/>
+          <w:szCs w:val="20"/>
+        </w:rPr>
+        <w:t>, med seg selv </w:t>
+      </w:r>
+      <w:r>
+        <w:rPr>
+          <w:rFonts w:eastAsiaTheme="minorEastAsia"/>
+          <w:i/>
+          <w:iCs/>
+          <w:sz w:val="20"/>
+          <w:szCs w:val="20"/>
+        </w:rPr>
+        <w:t>b</w:t>
+      </w:r>
+      <w:r>
+        <w:rPr>
+          <w:rFonts w:eastAsiaTheme="minorEastAsia"/>
+          <w:sz w:val="20"/>
+          <w:szCs w:val="20"/>
+        </w:rPr>
+        <w:t> ganger.</w:t>
+      </w:r>
+    </w:p>
+    <w:p>
+      <w:pPr>
+        <w:numPr>
+          <w:ilvl w:val="0"/>
+          <w:numId w:val="2"/>
+        </w:numPr>
+        <w:rPr>
+          <w:rFonts w:eastAsiaTheme="minorEastAsia"/>
+          <w:sz w:val="20"/>
+          <w:szCs w:val="20"/>
+        </w:rPr>
+      </w:pPr>
+      <w:r>
+        <w:rPr>
+          <w:rFonts w:eastAsiaTheme="minorEastAsia"/>
+          <w:b/>
+          <w:bCs/>
+          <w:sz w:val="20"/>
+          <w:szCs w:val="20"/>
+        </w:rPr>
+        <w:t>%</w:t>
+      </w:r>
+      <w:r>
+        <w:rPr>
+          <w:rFonts w:eastAsiaTheme="minorEastAsia"/>
+          <w:sz w:val="20"/>
+          <w:szCs w:val="20"/>
+        </w:rPr>
+        <w:t> (</w:t>
+      </w:r>
+      <w:proofErr w:type="spellStart"/>
+      <w:r>
+        <w:rPr>
+          <w:rFonts w:eastAsiaTheme="minorEastAsia"/>
+          <w:sz w:val="20"/>
+          <w:szCs w:val="20"/>
+        </w:rPr>
+        <w:t>modulo</w:t>
+      </w:r>
+      <w:proofErr w:type="spellEnd"/>
+      <w:r>
+        <w:rPr>
+          <w:rFonts w:eastAsiaTheme="minorEastAsia"/>
+          <w:sz w:val="20"/>
+          <w:szCs w:val="20"/>
+        </w:rPr>
+        <w:t>)</w:t>
+      </w:r>
+    </w:p>
+    <w:p>
+      <w:pPr>
+        <w:numPr>
+          <w:ilvl w:val="1"/>
+          <w:numId w:val="2"/>
+        </w:numPr>
+        <w:rPr>
+          <w:rFonts w:eastAsiaTheme="minorEastAsia"/>
+          <w:sz w:val="20"/>
+          <w:szCs w:val="20"/>
+        </w:rPr>
+      </w:pPr>
+      <w:proofErr w:type="spellStart"/>
+      <w:r>
+        <w:rPr>
+          <w:rFonts w:eastAsiaTheme="minorEastAsia"/>
+          <w:sz w:val="20"/>
+          <w:szCs w:val="20"/>
+        </w:rPr>
+        <w:t>Heltallsdividerer</w:t>
+      </w:r>
+      <w:proofErr w:type="spellEnd"/>
+      <w:r>
+        <w:rPr>
+          <w:rFonts w:eastAsiaTheme="minorEastAsia"/>
+          <w:sz w:val="20"/>
+          <w:szCs w:val="20"/>
+        </w:rPr>
+        <w:t xml:space="preserve"> et tall, </w:t>
+      </w:r>
+      <w:r>
+        <w:rPr>
+          <w:rFonts w:eastAsiaTheme="minorEastAsia"/>
+          <w:i/>
+          <w:iCs/>
+          <w:sz w:val="20"/>
+          <w:szCs w:val="20"/>
+        </w:rPr>
+        <w:t>a</w:t>
+      </w:r>
+      <w:r>
+        <w:rPr>
+          <w:rFonts w:eastAsiaTheme="minorEastAsia"/>
+          <w:sz w:val="20"/>
+          <w:szCs w:val="20"/>
+        </w:rPr>
+        <w:t>, med et tall, </w:t>
+      </w:r>
+      <w:r>
+        <w:rPr>
+          <w:rFonts w:eastAsiaTheme="minorEastAsia"/>
+          <w:i/>
+          <w:iCs/>
+          <w:sz w:val="20"/>
+          <w:szCs w:val="20"/>
+        </w:rPr>
+        <w:t>b</w:t>
+      </w:r>
+      <w:r>
+        <w:rPr>
+          <w:rFonts w:eastAsiaTheme="minorEastAsia"/>
+          <w:sz w:val="20"/>
+          <w:szCs w:val="20"/>
+        </w:rPr>
+        <w:t>, og returnerer restverdien.</w:t>
+      </w:r>
+    </w:p>
+    <w:p>
+      <w:pPr>
+        <w:numPr>
+          <w:ilvl w:val="1"/>
+          <w:numId w:val="2"/>
+        </w:numPr>
+        <w:rPr>
+          <w:rFonts w:eastAsiaTheme="minorEastAsia"/>
+          <w:sz w:val="20"/>
+          <w:szCs w:val="20"/>
+        </w:rPr>
+      </w:pPr>
+      <w:r>
+        <w:rPr>
+          <w:rFonts w:eastAsiaTheme="minorEastAsia"/>
+          <w:sz w:val="20"/>
+          <w:szCs w:val="20"/>
+        </w:rPr>
+        <w:t xml:space="preserve">Formel: a - </w:t>
+      </w:r>
+      <w:proofErr w:type="gramStart"/>
+      <w:r>
+        <w:rPr>
+          <w:rFonts w:eastAsiaTheme="minorEastAsia"/>
+          <w:sz w:val="20"/>
+          <w:szCs w:val="20"/>
+        </w:rPr>
+        <w:t xml:space="preserve">( </w:t>
+      </w:r>
+      <w:proofErr w:type="spellStart"/>
+      <w:r>
+        <w:rPr>
+          <w:rFonts w:eastAsiaTheme="minorEastAsia"/>
+          <w:sz w:val="20"/>
+          <w:szCs w:val="20"/>
+        </w:rPr>
+        <w:t>int</w:t>
+      </w:r>
+      <w:proofErr w:type="spellEnd"/>
+      <w:proofErr w:type="gramEnd"/>
+      <w:r>
+        <w:rPr>
+          <w:rFonts w:eastAsiaTheme="minorEastAsia"/>
+          <w:sz w:val="20"/>
+          <w:szCs w:val="20"/>
+        </w:rPr>
+        <w:t>(a/b) * b )</w:t>
+      </w:r>
+    </w:p>
+    <w:p>
+      <w:pPr>
+        <w:rPr>
+          <w:rFonts w:eastAsiaTheme="minorEastAsia"/>
+          <w:sz w:val="20"/>
+          <w:szCs w:val="20"/>
+        </w:rPr>
+      </w:pPr>
+    </w:p>
+    <w:p>
+      <w:pPr>
+        <w:rPr>
+          <w:rFonts w:eastAsiaTheme="minorEastAsia"/>
+          <w:sz w:val="20"/>
+          <w:szCs w:val="20"/>
         </w:rPr>
       </w:pPr>
     </w:p>
@@ -413,6 +1012,315 @@
     </w:sectPr>
   </w:body>
 </w:document>
+</file>
+
+<file path=word/numbering.xml><?xml version="1.0" encoding="utf-8"?>
+<w:numbering xmlns:wpc="http://schemas.microsoft.com/office/word/2010/wordprocessingCanvas" xmlns:cx="http://schemas.microsoft.com/office/drawing/2014/chartex" xmlns:cx1="http://schemas.microsoft.com/office/drawing/2015/9/8/chartex" xmlns:cx2="http://schemas.microsoft.com/office/drawing/2015/10/21/chartex" xmlns:cx3="http://schemas.microsoft.com/office/drawing/2016/5/9/chartex" xmlns:cx4="http://schemas.microsoft.com/office/drawing/2016/5/10/chartex" xmlns:cx5="http://schemas.microsoft.com/office/drawing/2016/5/11/chartex" xmlns:cx6="http://schemas.microsoft.com/office/drawing/2016/5/12/chartex" xmlns:cx7="http://schemas.microsoft.com/office/drawing/2016/5/13/chartex" xmlns:cx8="http://schemas.microsoft.com/office/drawing/2016/5/14/chartex" xmlns:mc="http://schemas.openxmlformats.org/markup-compatibility/2006" xmlns:aink="http://schemas.microsoft.com/office/drawing/2016/ink" xmlns:am3d="http://schemas.microsoft.com/office/drawing/2017/model3d" xmlns:o="urn:schemas-microsoft-com:office:office" xmlns:oel="http://schemas.microsoft.com/office/2019/extlst" xmlns:r="http://schemas.openxmlformats.org/officeDocument/2006/relationships" xmlns:m="http://schemas.openxmlformats.org/officeDocument/2006/math" xmlns:v="urn:schemas-microsoft-com:vml" xmlns:wp14="http://schemas.microsoft.com/office/word/2010/wordprocessingDrawing" xmlns:wp="http://schemas.openxmlformats.org/drawingml/2006/wordprocessingDrawing" xmlns:w10="urn:schemas-microsoft-com:office:word" xmlns:w="http://schemas.openxmlformats.org/wordprocessingml/2006/main" xmlns:w14="http://schemas.microsoft.com/office/word/2010/wordml" xmlns:w15="http://schemas.microsoft.com/office/word/2012/wordml" xmlns:w16cex="http://schemas.microsoft.com/office/word/2018/wordml/cex" xmlns:w16cid="http://schemas.microsoft.com/office/word/2016/wordml/cid" xmlns:w16="http://schemas.microsoft.com/office/word/2018/wordml" xmlns:w16sdtdh="http://schemas.microsoft.com/office/word/2020/wordml/sdtdatahash" xmlns:w16se="http://schemas.microsoft.com/office/word/2015/wordml/symex" xmlns:wpg="http://schemas.microsoft.com/office/word/2010/wordprocessingGroup" xmlns:wpi="http://schemas.microsoft.com/office/word/2010/wordprocessingInk" xmlns:wne="http://schemas.microsoft.com/office/word/2006/wordml" xmlns:wps="http://schemas.microsoft.com/office/word/2010/wordprocessingShape" mc:Ignorable="w14 w15 w16se w16cid w16 w16cex w16sdtdh wp14">
+  <w:abstractNum w:abstractNumId="0" w15:restartNumberingAfterBreak="0">
+    <w:nsid w:val="374A59BC"/>
+    <w:multiLevelType w:val="multilevel"/>
+    <w:tmpl w:val="98849740"/>
+    <w:lvl w:ilvl="0">
+      <w:start w:val="1"/>
+      <w:numFmt w:val="bullet"/>
+      <w:lvlText w:val=""/>
+      <w:lvlJc w:val="left"/>
+      <w:pPr>
+        <w:tabs>
+          <w:tab w:val="num" w:pos="720"/>
+        </w:tabs>
+        <w:ind w:left="720" w:hanging="360"/>
+      </w:pPr>
+      <w:rPr>
+        <w:rFonts w:ascii="Symbol" w:hAnsi="Symbol" w:hint="default"/>
+        <w:sz w:val="20"/>
+      </w:rPr>
+    </w:lvl>
+    <w:lvl w:ilvl="1">
+      <w:start w:val="1"/>
+      <w:numFmt w:val="bullet"/>
+      <w:lvlText w:val=""/>
+      <w:lvlJc w:val="left"/>
+      <w:pPr>
+        <w:tabs>
+          <w:tab w:val="num" w:pos="1440"/>
+        </w:tabs>
+        <w:ind w:left="1440" w:hanging="360"/>
+      </w:pPr>
+      <w:rPr>
+        <w:rFonts w:ascii="Wingdings" w:hAnsi="Wingdings" w:hint="default"/>
+        <w:sz w:val="20"/>
+      </w:rPr>
+    </w:lvl>
+    <w:lvl w:ilvl="2" w:tentative="1">
+      <w:start w:val="1"/>
+      <w:numFmt w:val="bullet"/>
+      <w:lvlText w:val=""/>
+      <w:lvlJc w:val="left"/>
+      <w:pPr>
+        <w:tabs>
+          <w:tab w:val="num" w:pos="2160"/>
+        </w:tabs>
+        <w:ind w:left="2160" w:hanging="360"/>
+      </w:pPr>
+      <w:rPr>
+        <w:rFonts w:ascii="Symbol" w:hAnsi="Symbol" w:hint="default"/>
+        <w:sz w:val="20"/>
+      </w:rPr>
+    </w:lvl>
+    <w:lvl w:ilvl="3" w:tentative="1">
+      <w:start w:val="1"/>
+      <w:numFmt w:val="bullet"/>
+      <w:lvlText w:val=""/>
+      <w:lvlJc w:val="left"/>
+      <w:pPr>
+        <w:tabs>
+          <w:tab w:val="num" w:pos="2880"/>
+        </w:tabs>
+        <w:ind w:left="2880" w:hanging="360"/>
+      </w:pPr>
+      <w:rPr>
+        <w:rFonts w:ascii="Symbol" w:hAnsi="Symbol" w:hint="default"/>
+        <w:sz w:val="20"/>
+      </w:rPr>
+    </w:lvl>
+    <w:lvl w:ilvl="4" w:tentative="1">
+      <w:start w:val="1"/>
+      <w:numFmt w:val="bullet"/>
+      <w:lvlText w:val=""/>
+      <w:lvlJc w:val="left"/>
+      <w:pPr>
+        <w:tabs>
+          <w:tab w:val="num" w:pos="3600"/>
+        </w:tabs>
+        <w:ind w:left="3600" w:hanging="360"/>
+      </w:pPr>
+      <w:rPr>
+        <w:rFonts w:ascii="Symbol" w:hAnsi="Symbol" w:hint="default"/>
+        <w:sz w:val="20"/>
+      </w:rPr>
+    </w:lvl>
+    <w:lvl w:ilvl="5" w:tentative="1">
+      <w:start w:val="1"/>
+      <w:numFmt w:val="bullet"/>
+      <w:lvlText w:val=""/>
+      <w:lvlJc w:val="left"/>
+      <w:pPr>
+        <w:tabs>
+          <w:tab w:val="num" w:pos="4320"/>
+        </w:tabs>
+        <w:ind w:left="4320" w:hanging="360"/>
+      </w:pPr>
+      <w:rPr>
+        <w:rFonts w:ascii="Symbol" w:hAnsi="Symbol" w:hint="default"/>
+        <w:sz w:val="20"/>
+      </w:rPr>
+    </w:lvl>
+    <w:lvl w:ilvl="6" w:tentative="1">
+      <w:start w:val="1"/>
+      <w:numFmt w:val="bullet"/>
+      <w:lvlText w:val=""/>
+      <w:lvlJc w:val="left"/>
+      <w:pPr>
+        <w:tabs>
+          <w:tab w:val="num" w:pos="5040"/>
+        </w:tabs>
+        <w:ind w:left="5040" w:hanging="360"/>
+      </w:pPr>
+      <w:rPr>
+        <w:rFonts w:ascii="Symbol" w:hAnsi="Symbol" w:hint="default"/>
+        <w:sz w:val="20"/>
+      </w:rPr>
+    </w:lvl>
+    <w:lvl w:ilvl="7" w:tentative="1">
+      <w:start w:val="1"/>
+      <w:numFmt w:val="bullet"/>
+      <w:lvlText w:val=""/>
+      <w:lvlJc w:val="left"/>
+      <w:pPr>
+        <w:tabs>
+          <w:tab w:val="num" w:pos="5760"/>
+        </w:tabs>
+        <w:ind w:left="5760" w:hanging="360"/>
+      </w:pPr>
+      <w:rPr>
+        <w:rFonts w:ascii="Symbol" w:hAnsi="Symbol" w:hint="default"/>
+        <w:sz w:val="20"/>
+      </w:rPr>
+    </w:lvl>
+    <w:lvl w:ilvl="8" w:tentative="1">
+      <w:start w:val="1"/>
+      <w:numFmt w:val="bullet"/>
+      <w:lvlText w:val=""/>
+      <w:lvlJc w:val="left"/>
+      <w:pPr>
+        <w:tabs>
+          <w:tab w:val="num" w:pos="6480"/>
+        </w:tabs>
+        <w:ind w:left="6480" w:hanging="360"/>
+      </w:pPr>
+      <w:rPr>
+        <w:rFonts w:ascii="Symbol" w:hAnsi="Symbol" w:hint="default"/>
+        <w:sz w:val="20"/>
+      </w:rPr>
+    </w:lvl>
+  </w:abstractNum>
+  <w:abstractNum w:abstractNumId="1" w15:restartNumberingAfterBreak="0">
+    <w:nsid w:val="43E01D5F"/>
+    <w:multiLevelType w:val="multilevel"/>
+    <w:tmpl w:val="DCCE81C2"/>
+    <w:lvl w:ilvl="0">
+      <w:start w:val="1"/>
+      <w:numFmt w:val="bullet"/>
+      <w:lvlText w:val=""/>
+      <w:lvlJc w:val="left"/>
+      <w:pPr>
+        <w:tabs>
+          <w:tab w:val="num" w:pos="720"/>
+        </w:tabs>
+        <w:ind w:left="720" w:hanging="360"/>
+      </w:pPr>
+      <w:rPr>
+        <w:rFonts w:ascii="Symbol" w:hAnsi="Symbol" w:hint="default"/>
+        <w:sz w:val="20"/>
+      </w:rPr>
+    </w:lvl>
+    <w:lvl w:ilvl="1">
+      <w:start w:val="1"/>
+      <w:numFmt w:val="bullet"/>
+      <w:lvlText w:val=""/>
+      <w:lvlJc w:val="left"/>
+      <w:pPr>
+        <w:tabs>
+          <w:tab w:val="num" w:pos="1440"/>
+        </w:tabs>
+        <w:ind w:left="1440" w:hanging="360"/>
+      </w:pPr>
+      <w:rPr>
+        <w:rFonts w:ascii="Wingdings" w:hAnsi="Wingdings" w:hint="default"/>
+        <w:sz w:val="20"/>
+      </w:rPr>
+    </w:lvl>
+    <w:lvl w:ilvl="2" w:tentative="1">
+      <w:start w:val="1"/>
+      <w:numFmt w:val="bullet"/>
+      <w:lvlText w:val=""/>
+      <w:lvlJc w:val="left"/>
+      <w:pPr>
+        <w:tabs>
+          <w:tab w:val="num" w:pos="2160"/>
+        </w:tabs>
+        <w:ind w:left="2160" w:hanging="360"/>
+      </w:pPr>
+      <w:rPr>
+        <w:rFonts w:ascii="Symbol" w:hAnsi="Symbol" w:hint="default"/>
+        <w:sz w:val="20"/>
+      </w:rPr>
+    </w:lvl>
+    <w:lvl w:ilvl="3" w:tentative="1">
+      <w:start w:val="1"/>
+      <w:numFmt w:val="bullet"/>
+      <w:lvlText w:val=""/>
+      <w:lvlJc w:val="left"/>
+      <w:pPr>
+        <w:tabs>
+          <w:tab w:val="num" w:pos="2880"/>
+        </w:tabs>
+        <w:ind w:left="2880" w:hanging="360"/>
+      </w:pPr>
+      <w:rPr>
+        <w:rFonts w:ascii="Symbol" w:hAnsi="Symbol" w:hint="default"/>
+        <w:sz w:val="20"/>
+      </w:rPr>
+    </w:lvl>
+    <w:lvl w:ilvl="4" w:tentative="1">
+      <w:start w:val="1"/>
+      <w:numFmt w:val="bullet"/>
+      <w:lvlText w:val=""/>
+      <w:lvlJc w:val="left"/>
+      <w:pPr>
+        <w:tabs>
+          <w:tab w:val="num" w:pos="3600"/>
+        </w:tabs>
+        <w:ind w:left="3600" w:hanging="360"/>
+      </w:pPr>
+      <w:rPr>
+        <w:rFonts w:ascii="Symbol" w:hAnsi="Symbol" w:hint="default"/>
+        <w:sz w:val="20"/>
+      </w:rPr>
+    </w:lvl>
+    <w:lvl w:ilvl="5" w:tentative="1">
+      <w:start w:val="1"/>
+      <w:numFmt w:val="bullet"/>
+      <w:lvlText w:val=""/>
+      <w:lvlJc w:val="left"/>
+      <w:pPr>
+        <w:tabs>
+          <w:tab w:val="num" w:pos="4320"/>
+        </w:tabs>
+        <w:ind w:left="4320" w:hanging="360"/>
+      </w:pPr>
+      <w:rPr>
+        <w:rFonts w:ascii="Symbol" w:hAnsi="Symbol" w:hint="default"/>
+        <w:sz w:val="20"/>
+      </w:rPr>
+    </w:lvl>
+    <w:lvl w:ilvl="6" w:tentative="1">
+      <w:start w:val="1"/>
+      <w:numFmt w:val="bullet"/>
+      <w:lvlText w:val=""/>
+      <w:lvlJc w:val="left"/>
+      <w:pPr>
+        <w:tabs>
+          <w:tab w:val="num" w:pos="5040"/>
+        </w:tabs>
+        <w:ind w:left="5040" w:hanging="360"/>
+      </w:pPr>
+      <w:rPr>
+        <w:rFonts w:ascii="Symbol" w:hAnsi="Symbol" w:hint="default"/>
+        <w:sz w:val="20"/>
+      </w:rPr>
+    </w:lvl>
+    <w:lvl w:ilvl="7" w:tentative="1">
+      <w:start w:val="1"/>
+      <w:numFmt w:val="bullet"/>
+      <w:lvlText w:val=""/>
+      <w:lvlJc w:val="left"/>
+      <w:pPr>
+        <w:tabs>
+          <w:tab w:val="num" w:pos="5760"/>
+        </w:tabs>
+        <w:ind w:left="5760" w:hanging="360"/>
+      </w:pPr>
+      <w:rPr>
+        <w:rFonts w:ascii="Symbol" w:hAnsi="Symbol" w:hint="default"/>
+        <w:sz w:val="20"/>
+      </w:rPr>
+    </w:lvl>
+    <w:lvl w:ilvl="8" w:tentative="1">
+      <w:start w:val="1"/>
+      <w:numFmt w:val="bullet"/>
+      <w:lvlText w:val=""/>
+      <w:lvlJc w:val="left"/>
+      <w:pPr>
+        <w:tabs>
+          <w:tab w:val="num" w:pos="6480"/>
+        </w:tabs>
+        <w:ind w:left="6480" w:hanging="360"/>
+      </w:pPr>
+      <w:rPr>
+        <w:rFonts w:ascii="Symbol" w:hAnsi="Symbol" w:hint="default"/>
+        <w:sz w:val="20"/>
+      </w:rPr>
+    </w:lvl>
+  </w:abstractNum>
+  <w:num w:numId="1" w16cid:durableId="887030458">
+    <w:abstractNumId w:val="1"/>
+  </w:num>
+  <w:num w:numId="2" w16cid:durableId="2035618625">
+    <w:abstractNumId w:val="0"/>
+  </w:num>
+</w:numbering>
 </file>
 
 <file path=word/styles.xml><?xml version="1.0" encoding="utf-8"?>

</xml_diff>

<commit_message>
La til flere linjer
</commit_message>
<xml_diff>
--- a/Eksamensark.docx
+++ b/Eksamensark.docx
@@ -10,13 +10,59 @@
           <w:szCs w:val="20"/>
         </w:rPr>
       </w:pPr>
-      <w:r>
-        <w:rPr>
-          <w:rFonts w:eastAsiaTheme="minorEastAsia"/>
-          <w:sz w:val="20"/>
-          <w:szCs w:val="20"/>
-        </w:rPr>
-        <w:t>Animals = [ape, turkey, elephant]</w:t>
+      <w:proofErr w:type="spellStart"/>
+      <w:r>
+        <w:rPr>
+          <w:rFonts w:eastAsiaTheme="minorEastAsia"/>
+          <w:sz w:val="20"/>
+          <w:szCs w:val="20"/>
+        </w:rPr>
+        <w:t>Animals</w:t>
+      </w:r>
+      <w:proofErr w:type="spellEnd"/>
+      <w:r>
+        <w:rPr>
+          <w:rFonts w:eastAsiaTheme="minorEastAsia"/>
+          <w:sz w:val="20"/>
+          <w:szCs w:val="20"/>
+        </w:rPr>
+        <w:t xml:space="preserve"> = [ape, </w:t>
+      </w:r>
+      <w:proofErr w:type="spellStart"/>
+      <w:r>
+        <w:rPr>
+          <w:rFonts w:eastAsiaTheme="minorEastAsia"/>
+          <w:sz w:val="20"/>
+          <w:szCs w:val="20"/>
+        </w:rPr>
+        <w:t>turkey</w:t>
+      </w:r>
+      <w:proofErr w:type="spellEnd"/>
+      <w:r>
+        <w:rPr>
+          <w:rFonts w:eastAsiaTheme="minorEastAsia"/>
+          <w:sz w:val="20"/>
+          <w:szCs w:val="20"/>
+        </w:rPr>
+        <w:t xml:space="preserve">, </w:t>
+      </w:r>
+      <w:proofErr w:type="spellStart"/>
+      <w:r>
+        <w:rPr>
+          <w:rFonts w:eastAsiaTheme="minorEastAsia"/>
+          <w:sz w:val="20"/>
+          <w:szCs w:val="20"/>
+        </w:rPr>
+        <w:t>elephant</w:t>
+      </w:r>
+      <w:proofErr w:type="spellEnd"/>
+      <w:r>
+        <w:rPr>
+          <w:rFonts w:eastAsiaTheme="minorEastAsia"/>
+          <w:sz w:val="20"/>
+          <w:szCs w:val="20"/>
+        </w:rPr>
+        <w:t>]</w:t>
       </w:r>
     </w:p>
     <w:p>
@@ -131,7 +177,25 @@
           <w:sz w:val="20"/>
           <w:szCs w:val="20"/>
         </w:rPr>
-        <w:t>c += a** b; print(c)</w:t>
+        <w:t xml:space="preserve">c += a** b; </w:t>
+      </w:r>
+      <w:proofErr w:type="spellStart"/>
+      <w:r>
+        <w:rPr>
+          <w:rFonts w:eastAsiaTheme="minorEastAsia"/>
+          <w:sz w:val="20"/>
+          <w:szCs w:val="20"/>
+        </w:rPr>
+        <w:t>print</w:t>
+      </w:r>
+      <w:proofErr w:type="spellEnd"/>
+      <w:r>
+        <w:rPr>
+          <w:rFonts w:eastAsiaTheme="minorEastAsia"/>
+          <w:sz w:val="20"/>
+          <w:szCs w:val="20"/>
+        </w:rPr>
+        <w:t>(c)</w:t>
       </w:r>
     </w:p>
     <w:p>
@@ -200,7 +264,43 @@
           <w:sz w:val="20"/>
           <w:szCs w:val="20"/>
         </w:rPr>
-        <w:t>c += a%b; print(c)</w:t>
+        <w:t xml:space="preserve">c += </w:t>
+      </w:r>
+      <w:proofErr w:type="spellStart"/>
+      <w:r>
+        <w:rPr>
+          <w:rFonts w:eastAsiaTheme="minorEastAsia"/>
+          <w:sz w:val="20"/>
+          <w:szCs w:val="20"/>
+        </w:rPr>
+        <w:t>a%b</w:t>
+      </w:r>
+      <w:proofErr w:type="spellEnd"/>
+      <w:r>
+        <w:rPr>
+          <w:rFonts w:eastAsiaTheme="minorEastAsia"/>
+          <w:sz w:val="20"/>
+          <w:szCs w:val="20"/>
+        </w:rPr>
+        <w:t xml:space="preserve">; </w:t>
+      </w:r>
+      <w:proofErr w:type="spellStart"/>
+      <w:r>
+        <w:rPr>
+          <w:rFonts w:eastAsiaTheme="minorEastAsia"/>
+          <w:sz w:val="20"/>
+          <w:szCs w:val="20"/>
+        </w:rPr>
+        <w:t>print</w:t>
+      </w:r>
+      <w:proofErr w:type="spellEnd"/>
+      <w:r>
+        <w:rPr>
+          <w:rFonts w:eastAsiaTheme="minorEastAsia"/>
+          <w:sz w:val="20"/>
+          <w:szCs w:val="20"/>
+        </w:rPr>
+        <w:t>(c)</w:t>
       </w:r>
     </w:p>
     <w:p>
@@ -260,24 +360,60 @@
           <w:sz w:val="20"/>
           <w:szCs w:val="20"/>
         </w:rPr>
-        <w:t>c += a - b * 2; print(c)</w:t>
-      </w:r>
-    </w:p>
-    <w:p>
-      <w:pPr>
-        <w:rPr>
-          <w:rFonts w:eastAsiaTheme="minorEastAsia"/>
-          <w:sz w:val="20"/>
-          <w:szCs w:val="20"/>
-        </w:rPr>
-      </w:pPr>
-      <w:r>
-        <w:rPr>
-          <w:rFonts w:eastAsiaTheme="minorEastAsia"/>
-          <w:sz w:val="20"/>
-          <w:szCs w:val="20"/>
-        </w:rPr>
-        <w:t>26 + 5 –(2*2)</w:t>
+        <w:t xml:space="preserve">c += a - b * 2; </w:t>
+      </w:r>
+      <w:proofErr w:type="spellStart"/>
+      <w:r>
+        <w:rPr>
+          <w:rFonts w:eastAsiaTheme="minorEastAsia"/>
+          <w:sz w:val="20"/>
+          <w:szCs w:val="20"/>
+        </w:rPr>
+        <w:t>print</w:t>
+      </w:r>
+      <w:proofErr w:type="spellEnd"/>
+      <w:r>
+        <w:rPr>
+          <w:rFonts w:eastAsiaTheme="minorEastAsia"/>
+          <w:sz w:val="20"/>
+          <w:szCs w:val="20"/>
+        </w:rPr>
+        <w:t>(c)</w:t>
+      </w:r>
+    </w:p>
+    <w:p>
+      <w:pPr>
+        <w:rPr>
+          <w:rFonts w:eastAsiaTheme="minorEastAsia"/>
+          <w:sz w:val="20"/>
+          <w:szCs w:val="20"/>
+        </w:rPr>
+      </w:pPr>
+      <w:r>
+        <w:rPr>
+          <w:rFonts w:eastAsiaTheme="minorEastAsia"/>
+          <w:sz w:val="20"/>
+          <w:szCs w:val="20"/>
+        </w:rPr>
+        <w:t xml:space="preserve">26 + 5 </w:t>
+      </w:r>
+      <w:proofErr w:type="gramStart"/>
+      <w:r>
+        <w:rPr>
+          <w:rFonts w:eastAsiaTheme="minorEastAsia"/>
+          <w:sz w:val="20"/>
+          <w:szCs w:val="20"/>
+        </w:rPr>
+        <w:t>–(</w:t>
+      </w:r>
+      <w:proofErr w:type="gramEnd"/>
+      <w:r>
+        <w:rPr>
+          <w:rFonts w:eastAsiaTheme="minorEastAsia"/>
+          <w:sz w:val="20"/>
+          <w:szCs w:val="20"/>
+        </w:rPr>
+        <w:t>2*2)</w:t>
       </w:r>
     </w:p>
     <w:p>
@@ -312,7 +448,25 @@
           <w:sz w:val="20"/>
           <w:szCs w:val="20"/>
         </w:rPr>
-        <w:t>c //= b; print(c)</w:t>
+        <w:t xml:space="preserve">c //= b; </w:t>
+      </w:r>
+      <w:proofErr w:type="spellStart"/>
+      <w:r>
+        <w:rPr>
+          <w:rFonts w:eastAsiaTheme="minorEastAsia"/>
+          <w:sz w:val="20"/>
+          <w:szCs w:val="20"/>
+        </w:rPr>
+        <w:t>print</w:t>
+      </w:r>
+      <w:proofErr w:type="spellEnd"/>
+      <w:r>
+        <w:rPr>
+          <w:rFonts w:eastAsiaTheme="minorEastAsia"/>
+          <w:sz w:val="20"/>
+          <w:szCs w:val="20"/>
+        </w:rPr>
+        <w:t>(c)</w:t>
       </w:r>
     </w:p>
     <w:p>
@@ -501,7 +655,43 @@
           <w:sz w:val="20"/>
           <w:szCs w:val="20"/>
         </w:rPr>
-        <w:t> (floor division)</w:t>
+        <w:t> (</w:t>
+      </w:r>
+      <w:proofErr w:type="spellStart"/>
+      <w:r>
+        <w:rPr>
+          <w:rFonts w:eastAsiaTheme="minorEastAsia"/>
+          <w:sz w:val="20"/>
+          <w:szCs w:val="20"/>
+        </w:rPr>
+        <w:t>floor</w:t>
+      </w:r>
+      <w:proofErr w:type="spellEnd"/>
+      <w:r>
+        <w:rPr>
+          <w:rFonts w:eastAsiaTheme="minorEastAsia"/>
+          <w:sz w:val="20"/>
+          <w:szCs w:val="20"/>
+        </w:rPr>
+        <w:t xml:space="preserve"> </w:t>
+      </w:r>
+      <w:proofErr w:type="spellStart"/>
+      <w:r>
+        <w:rPr>
+          <w:rFonts w:eastAsiaTheme="minorEastAsia"/>
+          <w:sz w:val="20"/>
+          <w:szCs w:val="20"/>
+        </w:rPr>
+        <w:t>division</w:t>
+      </w:r>
+      <w:proofErr w:type="spellEnd"/>
+      <w:r>
+        <w:rPr>
+          <w:rFonts w:eastAsiaTheme="minorEastAsia"/>
+          <w:sz w:val="20"/>
+          <w:szCs w:val="20"/>
+        </w:rPr>
+        <w:t>)</w:t>
       </w:r>
     </w:p>
     <w:p>
@@ -522,7 +712,25 @@
           <w:sz w:val="20"/>
           <w:szCs w:val="20"/>
         </w:rPr>
-        <w:t>Fungerer på samme måte som å dele, men resultatet blir nedrundet til nærmeste heltall (int).</w:t>
+        <w:t>Fungerer på samme måte som å dele, men resultatet blir nedrundet til nærmeste heltall (</w:t>
+      </w:r>
+      <w:proofErr w:type="spellStart"/>
+      <w:r>
+        <w:rPr>
+          <w:rFonts w:eastAsiaTheme="minorEastAsia"/>
+          <w:sz w:val="20"/>
+          <w:szCs w:val="20"/>
+        </w:rPr>
+        <w:t>int</w:t>
+      </w:r>
+      <w:proofErr w:type="spellEnd"/>
+      <w:r>
+        <w:rPr>
+          <w:rFonts w:eastAsiaTheme="minorEastAsia"/>
+          <w:sz w:val="20"/>
+          <w:szCs w:val="20"/>
+        </w:rPr>
+        <w:t>).</w:t>
       </w:r>
     </w:p>
     <w:p>
@@ -652,7 +860,25 @@
           <w:sz w:val="20"/>
           <w:szCs w:val="20"/>
         </w:rPr>
-        <w:t> (modulo)</w:t>
+        <w:t> (</w:t>
+      </w:r>
+      <w:proofErr w:type="spellStart"/>
+      <w:r>
+        <w:rPr>
+          <w:rFonts w:eastAsiaTheme="minorEastAsia"/>
+          <w:sz w:val="20"/>
+          <w:szCs w:val="20"/>
+        </w:rPr>
+        <w:t>modulo</w:t>
+      </w:r>
+      <w:proofErr w:type="spellEnd"/>
+      <w:r>
+        <w:rPr>
+          <w:rFonts w:eastAsiaTheme="minorEastAsia"/>
+          <w:sz w:val="20"/>
+          <w:szCs w:val="20"/>
+        </w:rPr>
+        <w:t>)</w:t>
       </w:r>
     </w:p>
     <w:p>
@@ -667,13 +893,23 @@
           <w:szCs w:val="20"/>
         </w:rPr>
       </w:pPr>
-      <w:r>
-        <w:rPr>
-          <w:rFonts w:eastAsiaTheme="minorEastAsia"/>
-          <w:sz w:val="20"/>
-          <w:szCs w:val="20"/>
-        </w:rPr>
-        <w:t>Heltallsdividerer et tall, </w:t>
+      <w:proofErr w:type="spellStart"/>
+      <w:r>
+        <w:rPr>
+          <w:rFonts w:eastAsiaTheme="minorEastAsia"/>
+          <w:sz w:val="20"/>
+          <w:szCs w:val="20"/>
+        </w:rPr>
+        <w:t>Heltallsdividerer</w:t>
+      </w:r>
+      <w:proofErr w:type="spellEnd"/>
+      <w:r>
+        <w:rPr>
+          <w:rFonts w:eastAsiaTheme="minorEastAsia"/>
+          <w:sz w:val="20"/>
+          <w:szCs w:val="20"/>
+        </w:rPr>
+        <w:t xml:space="preserve"> et tall, </w:t>
       </w:r>
       <w:r>
         <w:rPr>
@@ -732,6 +968,235 @@
         </w:rPr>
         <w:t>5 % 2 = 1</w:t>
       </w:r>
+    </w:p>
+    <w:p>
+      <w:pPr>
+        <w:rPr>
+          <w:rFonts w:eastAsiaTheme="minorEastAsia"/>
+          <w:sz w:val="20"/>
+          <w:szCs w:val="20"/>
+        </w:rPr>
+      </w:pPr>
+      <w:r>
+        <w:rPr>
+          <w:rFonts w:eastAsiaTheme="minorEastAsia"/>
+          <w:sz w:val="20"/>
+          <w:szCs w:val="20"/>
+        </w:rPr>
+        <w:br w:type="page"/>
+      </w:r>
+    </w:p>
+    <w:p>
+      <w:pPr>
+        <w:rPr>
+          <w:rFonts w:eastAsiaTheme="minorEastAsia"/>
+          <w:i/>
+          <w:iCs/>
+          <w:sz w:val="20"/>
+          <w:szCs w:val="20"/>
+        </w:rPr>
+      </w:pPr>
+      <w:proofErr w:type="spellStart"/>
+      <w:r>
+        <w:rPr>
+          <w:rFonts w:eastAsiaTheme="minorEastAsia"/>
+          <w:sz w:val="20"/>
+          <w:szCs w:val="20"/>
+        </w:rPr>
+        <w:lastRenderedPageBreak/>
+        <w:t>car_</w:t>
+      </w:r>
+      <w:proofErr w:type="gramStart"/>
+      <w:r>
+        <w:rPr>
+          <w:rFonts w:eastAsiaTheme="minorEastAsia"/>
+          <w:sz w:val="20"/>
+          <w:szCs w:val="20"/>
+        </w:rPr>
+        <w:t>register.update</w:t>
+      </w:r>
+      <w:proofErr w:type="spellEnd"/>
+      <w:proofErr w:type="gramEnd"/>
+      <w:r>
+        <w:rPr>
+          <w:rFonts w:eastAsiaTheme="minorEastAsia"/>
+          <w:sz w:val="20"/>
+          <w:szCs w:val="20"/>
+        </w:rPr>
+        <w:t>(</w:t>
+      </w:r>
+      <w:proofErr w:type="spellStart"/>
+      <w:r>
+        <w:rPr>
+          <w:rFonts w:eastAsiaTheme="minorEastAsia"/>
+          <w:sz w:val="20"/>
+          <w:szCs w:val="20"/>
+        </w:rPr>
+        <w:t>car</w:t>
+      </w:r>
+      <w:proofErr w:type="spellEnd"/>
+      <w:r>
+        <w:rPr>
+          <w:rFonts w:eastAsiaTheme="minorEastAsia"/>
+          <w:sz w:val="20"/>
+          <w:szCs w:val="20"/>
+        </w:rPr>
+        <w:t>)    </w:t>
+      </w:r>
+      <w:r>
+        <w:rPr>
+          <w:rFonts w:eastAsiaTheme="minorEastAsia"/>
+          <w:i/>
+          <w:iCs/>
+          <w:sz w:val="20"/>
+          <w:szCs w:val="20"/>
+        </w:rPr>
+        <w:t xml:space="preserve"># Samme som </w:t>
+      </w:r>
+      <w:proofErr w:type="spellStart"/>
+      <w:r>
+        <w:rPr>
+          <w:rFonts w:eastAsiaTheme="minorEastAsia"/>
+          <w:i/>
+          <w:iCs/>
+          <w:sz w:val="20"/>
+          <w:szCs w:val="20"/>
+        </w:rPr>
+        <w:t>append</w:t>
+      </w:r>
+      <w:proofErr w:type="spellEnd"/>
+      <w:r>
+        <w:rPr>
+          <w:rFonts w:eastAsiaTheme="minorEastAsia"/>
+          <w:i/>
+          <w:iCs/>
+          <w:sz w:val="20"/>
+          <w:szCs w:val="20"/>
+        </w:rPr>
+        <w:t xml:space="preserve">, bare for </w:t>
+      </w:r>
+      <w:proofErr w:type="spellStart"/>
+      <w:r>
+        <w:rPr>
+          <w:rFonts w:eastAsiaTheme="minorEastAsia"/>
+          <w:i/>
+          <w:iCs/>
+          <w:sz w:val="20"/>
+          <w:szCs w:val="20"/>
+        </w:rPr>
+        <w:t>dictionaries</w:t>
+      </w:r>
+      <w:proofErr w:type="spellEnd"/>
+    </w:p>
+    <w:p>
+      <w:pPr>
+        <w:rPr>
+          <w:rFonts w:eastAsiaTheme="minorEastAsia"/>
+          <w:sz w:val="20"/>
+          <w:szCs w:val="20"/>
+        </w:rPr>
+      </w:pPr>
+    </w:p>
+    <w:p>
+      <w:pPr>
+        <w:rPr>
+          <w:rFonts w:eastAsiaTheme="minorEastAsia"/>
+          <w:b/>
+          <w:bCs/>
+          <w:sz w:val="20"/>
+          <w:szCs w:val="20"/>
+        </w:rPr>
+      </w:pPr>
+      <w:r>
+        <w:rPr>
+          <w:rFonts w:eastAsiaTheme="minorEastAsia"/>
+          <w:b/>
+          <w:bCs/>
+          <w:sz w:val="20"/>
+          <w:szCs w:val="20"/>
+        </w:rPr>
+        <w:t xml:space="preserve">from </w:t>
+      </w:r>
+      <w:proofErr w:type="spellStart"/>
+      <w:r>
+        <w:rPr>
+          <w:rFonts w:eastAsiaTheme="minorEastAsia"/>
+          <w:b/>
+          <w:bCs/>
+          <w:sz w:val="20"/>
+          <w:szCs w:val="20"/>
+        </w:rPr>
+        <w:t>datetime</w:t>
+      </w:r>
+      <w:proofErr w:type="spellEnd"/>
+      <w:r>
+        <w:rPr>
+          <w:rFonts w:eastAsiaTheme="minorEastAsia"/>
+          <w:b/>
+          <w:bCs/>
+          <w:sz w:val="20"/>
+          <w:szCs w:val="20"/>
+        </w:rPr>
+        <w:t xml:space="preserve"> import date</w:t>
+      </w:r>
+    </w:p>
+    <w:p>
+      <w:pPr>
+        <w:ind w:firstLine="708"/>
+        <w:rPr>
+          <w:rFonts w:eastAsiaTheme="minorEastAsia"/>
+          <w:sz w:val="20"/>
+          <w:szCs w:val="20"/>
+        </w:rPr>
+      </w:pPr>
+      <w:proofErr w:type="spellStart"/>
+      <w:r>
+        <w:rPr>
+          <w:rFonts w:eastAsiaTheme="minorEastAsia"/>
+          <w:sz w:val="20"/>
+          <w:szCs w:val="20"/>
+        </w:rPr>
+        <w:t>currentYear</w:t>
+      </w:r>
+      <w:proofErr w:type="spellEnd"/>
+      <w:r>
+        <w:rPr>
+          <w:rFonts w:eastAsiaTheme="minorEastAsia"/>
+          <w:sz w:val="20"/>
+          <w:szCs w:val="20"/>
+        </w:rPr>
+        <w:t xml:space="preserve"> = </w:t>
+      </w:r>
+      <w:proofErr w:type="spellStart"/>
+      <w:proofErr w:type="gramStart"/>
+      <w:r>
+        <w:rPr>
+          <w:rFonts w:eastAsiaTheme="minorEastAsia"/>
+          <w:sz w:val="20"/>
+          <w:szCs w:val="20"/>
+        </w:rPr>
+        <w:t>date.today</w:t>
+      </w:r>
+      <w:proofErr w:type="spellEnd"/>
+      <w:proofErr w:type="gramEnd"/>
+      <w:r>
+        <w:rPr>
+          <w:rFonts w:eastAsiaTheme="minorEastAsia"/>
+          <w:sz w:val="20"/>
+          <w:szCs w:val="20"/>
+        </w:rPr>
+        <w:t>().</w:t>
+      </w:r>
+      <w:proofErr w:type="spellStart"/>
+      <w:r>
+        <w:rPr>
+          <w:rFonts w:eastAsiaTheme="minorEastAsia"/>
+          <w:sz w:val="20"/>
+          <w:szCs w:val="20"/>
+        </w:rPr>
+        <w:t>year</w:t>
+      </w:r>
+      <w:proofErr w:type="spellEnd"/>
     </w:p>
     <w:p>
       <w:pPr>
@@ -1465,7 +1930,6 @@
   <w:style w:type="character" w:default="1" w:styleId="Standardskriftforavsnitt">
     <w:name w:val="Default Paragraph Font"/>
     <w:uiPriority w:val="1"/>
-    <w:semiHidden/>
     <w:unhideWhenUsed/>
   </w:style>
   <w:style w:type="table" w:default="1" w:styleId="Vanligtabell">

</xml_diff>